<commit_message>
Commit #3 // Pre-Alpha -> Correcciones
</commit_message>
<xml_diff>
--- a/RUSH HOUR PAISA.docx
+++ b/RUSH HOUR PAISA.docx
@@ -911,12 +911,19 @@
           <w:noProof/>
           <w:lang w:val="es-MX"/>
         </w:rPr>
-        <w:lastRenderedPageBreak/>
         <w:drawing>
-          <wp:inline distT="0" distB="0" distL="0" distR="0">
-            <wp:extent cx="4038600" cy="4556760"/>
-            <wp:effectExtent l="0" t="0" r="0" b="0"/>
-            <wp:docPr id="1394868005" name="Imagen 1"/>
+          <wp:anchor distT="0" distB="0" distL="114300" distR="114300" simplePos="0" relativeHeight="251658240" behindDoc="1" locked="0" layoutInCell="1" allowOverlap="1">
+            <wp:simplePos x="0" y="0"/>
+            <wp:positionH relativeFrom="margin">
+              <wp:align>right</wp:align>
+            </wp:positionH>
+            <wp:positionV relativeFrom="paragraph">
+              <wp:posOffset>870585</wp:posOffset>
+            </wp:positionV>
+            <wp:extent cx="5935980" cy="3368040"/>
+            <wp:effectExtent l="0" t="0" r="7620" b="3810"/>
+            <wp:wrapNone/>
+            <wp:docPr id="788008868" name="Imagen 1"/>
             <wp:cNvGraphicFramePr>
               <a:graphicFrameLocks xmlns:a="http://schemas.openxmlformats.org/drawingml/2006/main" noChangeAspect="1"/>
             </wp:cNvGraphicFramePr>
@@ -945,7 +952,7 @@
                   <pic:spPr bwMode="auto">
                     <a:xfrm>
                       <a:off x="0" y="0"/>
-                      <a:ext cx="4038600" cy="4556760"/>
+                      <a:ext cx="5935980" cy="3368040"/>
                     </a:xfrm>
                     <a:prstGeom prst="rect">
                       <a:avLst/>
@@ -958,7 +965,7 @@
                 </pic:pic>
               </a:graphicData>
             </a:graphic>
-          </wp:inline>
+          </wp:anchor>
         </w:drawing>
       </w:r>
     </w:p>

</xml_diff>

<commit_message>
Commit #4 // Pre-Alpha -> Comienza la etapa de codificacion
</commit_message>
<xml_diff>
--- a/RUSH HOUR PAISA.docx
+++ b/RUSH HOUR PAISA.docx
@@ -503,23 +503,7 @@
           <w:rFonts w:ascii="Arial" w:hAnsi="Arial" w:cs="Arial"/>
           <w:lang w:val="es-MX"/>
         </w:rPr>
-        <w:t xml:space="preserve">Rush </w:t>
-      </w:r>
-      <w:proofErr w:type="spellStart"/>
-      <w:r>
-        <w:rPr>
-          <w:rFonts w:ascii="Arial" w:hAnsi="Arial" w:cs="Arial"/>
-          <w:lang w:val="es-MX"/>
-        </w:rPr>
-        <w:t>Hour</w:t>
-      </w:r>
-      <w:proofErr w:type="spellEnd"/>
-      <w:r>
-        <w:rPr>
-          <w:rFonts w:ascii="Arial" w:hAnsi="Arial" w:cs="Arial"/>
-          <w:lang w:val="es-MX"/>
-        </w:rPr>
-        <w:t xml:space="preserve"> tendrá 6 clases, las cuales se dividen en:</w:t>
+        <w:t>Rush Hour tendrá 6 clases, las cuales se dividen en:</w:t>
       </w:r>
     </w:p>
     <w:p>
@@ -534,7 +518,6 @@
           <w:lang w:val="es-MX"/>
         </w:rPr>
       </w:pPr>
-      <w:proofErr w:type="spellStart"/>
       <w:r>
         <w:rPr>
           <w:rFonts w:ascii="Arial" w:hAnsi="Arial" w:cs="Arial"/>
@@ -544,7 +527,6 @@
         </w:rPr>
         <w:t>MainWindow</w:t>
       </w:r>
-      <w:proofErr w:type="spellEnd"/>
       <w:r>
         <w:rPr>
           <w:rFonts w:ascii="Arial" w:hAnsi="Arial" w:cs="Arial"/>
@@ -565,7 +547,6 @@
           <w:lang w:val="es-MX"/>
         </w:rPr>
       </w:pPr>
-      <w:proofErr w:type="spellStart"/>
       <w:r>
         <w:rPr>
           <w:rFonts w:ascii="Arial" w:hAnsi="Arial" w:cs="Arial"/>
@@ -575,7 +556,6 @@
         </w:rPr>
         <w:t>Chairs</w:t>
       </w:r>
-      <w:proofErr w:type="spellEnd"/>
       <w:r>
         <w:rPr>
           <w:rFonts w:ascii="Arial" w:hAnsi="Arial" w:cs="Arial"/>
@@ -653,23 +633,7 @@
           <w:rFonts w:ascii="Arial" w:hAnsi="Arial" w:cs="Arial"/>
           <w:lang w:val="es-MX"/>
         </w:rPr>
-        <w:t xml:space="preserve">afectación que ocurra en estas 2 se </w:t>
-      </w:r>
-      <w:proofErr w:type="spellStart"/>
-      <w:r>
-        <w:rPr>
-          <w:rFonts w:ascii="Arial" w:hAnsi="Arial" w:cs="Arial"/>
-          <w:lang w:val="es-MX"/>
-        </w:rPr>
-        <w:t>vera</w:t>
-      </w:r>
-      <w:proofErr w:type="spellEnd"/>
-      <w:r>
-        <w:rPr>
-          <w:rFonts w:ascii="Arial" w:hAnsi="Arial" w:cs="Arial"/>
-          <w:lang w:val="es-MX"/>
-        </w:rPr>
-        <w:t xml:space="preserve"> reflejada en este atributo. Además, cada movimiento realizado tendrá un costo energético, por lo que moverse constantemente no es una buena idea. De igual manera, la reducción del estrés y el hambre provocan un crecimiento en la energía. </w:t>
+        <w:t xml:space="preserve">afectación que ocurra en estas 2 se vera reflejada en este atributo. Además, cada movimiento realizado tendrá un costo energético, por lo que moverse constantemente no es una buena idea. De igual manera, la reducción del estrés y el hambre provocan un crecimiento en la energía. </w:t>
       </w:r>
     </w:p>
     <w:p>
@@ -879,7 +843,6 @@
           <w:lang w:val="es-MX"/>
         </w:rPr>
       </w:pPr>
-      <w:proofErr w:type="spellStart"/>
       <w:r>
         <w:rPr>
           <w:rFonts w:ascii="Arial" w:hAnsi="Arial" w:cs="Arial"/>
@@ -889,7 +852,6 @@
         </w:rPr>
         <w:t>Grandma</w:t>
       </w:r>
-      <w:proofErr w:type="spellEnd"/>
       <w:r>
         <w:rPr>
           <w:rFonts w:ascii="Arial" w:hAnsi="Arial" w:cs="Arial"/>
@@ -900,14 +862,15 @@
     </w:p>
     <w:p>
       <w:pPr>
-        <w:rPr>
-          <w:rFonts w:ascii="Arial" w:hAnsi="Arial" w:cs="Arial"/>
-          <w:lang w:val="es-MX"/>
-        </w:rPr>
-      </w:pPr>
-      <w:r>
-        <w:rPr>
-          <w:rFonts w:ascii="Arial" w:hAnsi="Arial" w:cs="Arial"/>
+        <w:pStyle w:val="Prrafodelista"/>
+        <w:ind w:left="1068" w:firstLine="0"/>
+        <w:rPr>
+          <w:rFonts w:ascii="Arial" w:hAnsi="Arial" w:cs="Arial"/>
+          <w:lang w:val="es-MX"/>
+        </w:rPr>
+      </w:pPr>
+      <w:r>
+        <w:rPr>
           <w:noProof/>
           <w:lang w:val="es-MX"/>
         </w:rPr>
@@ -937,7 +900,7 @@
                     </pic:cNvPicPr>
                   </pic:nvPicPr>
                   <pic:blipFill>
-                    <a:blip r:embed="rId5">
+                    <a:blip r:embed="rId7">
                       <a:extLst>
                         <a:ext uri="{28A0092B-C50C-407E-A947-70E740481C1C}">
                           <a14:useLocalDpi xmlns:a14="http://schemas.microsoft.com/office/drawing/2010/main" val="0"/>
@@ -969,6 +932,323 @@
         </w:drawing>
       </w:r>
     </w:p>
+    <w:p>
+      <w:pPr>
+        <w:pStyle w:val="Prrafodelista"/>
+        <w:ind w:left="1068" w:firstLine="0"/>
+        <w:rPr>
+          <w:rFonts w:ascii="Arial" w:hAnsi="Arial" w:cs="Arial"/>
+          <w:lang w:val="es-MX"/>
+        </w:rPr>
+      </w:pPr>
+    </w:p>
+    <w:p>
+      <w:pPr>
+        <w:pStyle w:val="Prrafodelista"/>
+        <w:ind w:left="1068" w:firstLine="0"/>
+        <w:rPr>
+          <w:rFonts w:ascii="Arial" w:hAnsi="Arial" w:cs="Arial"/>
+          <w:lang w:val="es-MX"/>
+        </w:rPr>
+      </w:pPr>
+    </w:p>
+    <w:p>
+      <w:pPr>
+        <w:pStyle w:val="Prrafodelista"/>
+        <w:ind w:left="1068" w:firstLine="0"/>
+        <w:rPr>
+          <w:rFonts w:ascii="Arial" w:hAnsi="Arial" w:cs="Arial"/>
+          <w:lang w:val="es-MX"/>
+        </w:rPr>
+      </w:pPr>
+    </w:p>
+    <w:p>
+      <w:pPr>
+        <w:pStyle w:val="Prrafodelista"/>
+        <w:ind w:left="1068" w:firstLine="0"/>
+        <w:rPr>
+          <w:rFonts w:ascii="Arial" w:hAnsi="Arial" w:cs="Arial"/>
+          <w:lang w:val="es-MX"/>
+        </w:rPr>
+      </w:pPr>
+    </w:p>
+    <w:p>
+      <w:pPr>
+        <w:pStyle w:val="Prrafodelista"/>
+        <w:ind w:left="1068" w:firstLine="0"/>
+        <w:rPr>
+          <w:rFonts w:ascii="Arial" w:hAnsi="Arial" w:cs="Arial"/>
+          <w:lang w:val="es-MX"/>
+        </w:rPr>
+      </w:pPr>
+    </w:p>
+    <w:p>
+      <w:pPr>
+        <w:pStyle w:val="Prrafodelista"/>
+        <w:ind w:left="1068" w:firstLine="0"/>
+        <w:rPr>
+          <w:rFonts w:ascii="Arial" w:hAnsi="Arial" w:cs="Arial"/>
+          <w:lang w:val="es-MX"/>
+        </w:rPr>
+      </w:pPr>
+    </w:p>
+    <w:p>
+      <w:pPr>
+        <w:pStyle w:val="Prrafodelista"/>
+        <w:ind w:left="1068" w:firstLine="0"/>
+        <w:rPr>
+          <w:rFonts w:ascii="Arial" w:hAnsi="Arial" w:cs="Arial"/>
+          <w:lang w:val="es-MX"/>
+        </w:rPr>
+      </w:pPr>
+    </w:p>
+    <w:p>
+      <w:pPr>
+        <w:pStyle w:val="Prrafodelista"/>
+        <w:ind w:left="1068" w:firstLine="0"/>
+        <w:rPr>
+          <w:rFonts w:ascii="Arial" w:hAnsi="Arial" w:cs="Arial"/>
+          <w:lang w:val="es-MX"/>
+        </w:rPr>
+      </w:pPr>
+    </w:p>
+    <w:p>
+      <w:pPr>
+        <w:pStyle w:val="Prrafodelista"/>
+        <w:ind w:left="1068" w:firstLine="0"/>
+        <w:rPr>
+          <w:rFonts w:ascii="Arial" w:hAnsi="Arial" w:cs="Arial"/>
+          <w:lang w:val="es-MX"/>
+        </w:rPr>
+      </w:pPr>
+    </w:p>
+    <w:p>
+      <w:pPr>
+        <w:pStyle w:val="Prrafodelista"/>
+        <w:ind w:left="1068" w:firstLine="0"/>
+        <w:rPr>
+          <w:rFonts w:ascii="Arial" w:hAnsi="Arial" w:cs="Arial"/>
+          <w:lang w:val="es-MX"/>
+        </w:rPr>
+      </w:pPr>
+    </w:p>
+    <w:p>
+      <w:pPr>
+        <w:pStyle w:val="Prrafodelista"/>
+        <w:ind w:left="1068" w:firstLine="0"/>
+        <w:rPr>
+          <w:rFonts w:ascii="Arial" w:hAnsi="Arial" w:cs="Arial"/>
+          <w:lang w:val="es-MX"/>
+        </w:rPr>
+      </w:pPr>
+    </w:p>
+    <w:p>
+      <w:pPr>
+        <w:pStyle w:val="Prrafodelista"/>
+        <w:ind w:left="1068" w:firstLine="0"/>
+        <w:rPr>
+          <w:rFonts w:ascii="Arial" w:hAnsi="Arial" w:cs="Arial"/>
+          <w:lang w:val="es-MX"/>
+        </w:rPr>
+      </w:pPr>
+    </w:p>
+    <w:p>
+      <w:pPr>
+        <w:pStyle w:val="Prrafodelista"/>
+        <w:ind w:left="1068" w:firstLine="0"/>
+        <w:rPr>
+          <w:rFonts w:ascii="Arial" w:hAnsi="Arial" w:cs="Arial"/>
+          <w:lang w:val="es-MX"/>
+        </w:rPr>
+      </w:pPr>
+    </w:p>
+    <w:p>
+      <w:pPr>
+        <w:pStyle w:val="Prrafodelista"/>
+        <w:ind w:left="1068" w:firstLine="0"/>
+        <w:jc w:val="center"/>
+        <w:rPr>
+          <w:rFonts w:ascii="Arial" w:hAnsi="Arial" w:cs="Arial"/>
+          <w:b/>
+          <w:bCs/>
+          <w:lang w:val="es-MX"/>
+        </w:rPr>
+      </w:pPr>
+      <w:r>
+        <w:rPr>
+          <w:rFonts w:ascii="Arial" w:hAnsi="Arial" w:cs="Arial"/>
+          <w:b/>
+          <w:bCs/>
+          <w:lang w:val="es-MX"/>
+        </w:rPr>
+        <w:lastRenderedPageBreak/>
+        <w:t>BITACORA</w:t>
+      </w:r>
+    </w:p>
+    <w:p>
+      <w:pPr>
+        <w:rPr>
+          <w:rFonts w:ascii="Arial" w:hAnsi="Arial" w:cs="Arial"/>
+          <w:lang w:val="es-MX"/>
+        </w:rPr>
+      </w:pPr>
+      <w:r>
+        <w:rPr>
+          <w:rFonts w:ascii="Arial" w:hAnsi="Arial" w:cs="Arial"/>
+          <w:lang w:val="es-MX"/>
+        </w:rPr>
+        <w:t>-La inclusión de esta en el documento es para mostrar el progreso que se tuvo durante el desa</w:t>
+      </w:r>
+      <w:r>
+        <w:rPr>
+          <w:rFonts w:ascii="Arial" w:hAnsi="Arial" w:cs="Arial"/>
+          <w:lang w:val="es-MX"/>
+        </w:rPr>
+        <w:t>rrollo y para llevar nota de lo que ya se hizo y debe hacerse.</w:t>
+      </w:r>
+    </w:p>
+    <w:p>
+      <w:pPr>
+        <w:pStyle w:val="Prrafodelista"/>
+        <w:numPr>
+          <w:ilvl w:val="0"/>
+          <w:numId w:val="2"/>
+        </w:numPr>
+        <w:rPr>
+          <w:rFonts w:ascii="Arial" w:hAnsi="Arial" w:cs="Arial"/>
+          <w:lang w:val="es-MX"/>
+        </w:rPr>
+      </w:pPr>
+      <w:r>
+        <w:rPr>
+          <w:rFonts w:ascii="Arial" w:hAnsi="Arial" w:cs="Arial"/>
+          <w:b/>
+          <w:bCs/>
+          <w:lang w:val="es-MX"/>
+        </w:rPr>
+        <w:t>Día 1 // 20 de marzo</w:t>
+      </w:r>
+    </w:p>
+    <w:p>
+      <w:pPr>
+        <w:pStyle w:val="Prrafodelista"/>
+        <w:numPr>
+          <w:ilvl w:val="1"/>
+          <w:numId w:val="2"/>
+        </w:numPr>
+        <w:rPr>
+          <w:rFonts w:ascii="Arial" w:hAnsi="Arial" w:cs="Arial"/>
+          <w:lang w:val="es-MX"/>
+        </w:rPr>
+      </w:pPr>
+      <w:r>
+        <w:rPr>
+          <w:rFonts w:ascii="Arial" w:hAnsi="Arial" w:cs="Arial"/>
+          <w:lang w:val="es-MX"/>
+        </w:rPr>
+        <w:t>Se determino un borrador del diagrama de clases y se determinó algunas funciones básicas que tendrá el programa</w:t>
+      </w:r>
+    </w:p>
+    <w:p>
+      <w:pPr>
+        <w:pStyle w:val="Prrafodelista"/>
+        <w:numPr>
+          <w:ilvl w:val="0"/>
+          <w:numId w:val="2"/>
+        </w:numPr>
+        <w:rPr>
+          <w:rFonts w:ascii="Arial" w:hAnsi="Arial" w:cs="Arial"/>
+          <w:lang w:val="es-MX"/>
+        </w:rPr>
+      </w:pPr>
+      <w:r>
+        <w:rPr>
+          <w:rFonts w:ascii="Arial" w:hAnsi="Arial" w:cs="Arial"/>
+          <w:b/>
+          <w:bCs/>
+          <w:lang w:val="es-MX"/>
+        </w:rPr>
+        <w:t>Día 2 // 21 de marzo</w:t>
+      </w:r>
+    </w:p>
+    <w:p>
+      <w:pPr>
+        <w:pStyle w:val="Prrafodelista"/>
+        <w:numPr>
+          <w:ilvl w:val="1"/>
+          <w:numId w:val="2"/>
+        </w:numPr>
+        <w:rPr>
+          <w:rFonts w:ascii="Arial" w:hAnsi="Arial" w:cs="Arial"/>
+          <w:lang w:val="es-MX"/>
+        </w:rPr>
+      </w:pPr>
+      <w:r>
+        <w:rPr>
+          <w:rFonts w:ascii="Arial" w:hAnsi="Arial" w:cs="Arial"/>
+          <w:lang w:val="es-MX"/>
+        </w:rPr>
+        <w:t>Se comenzó con la codificación construyendo un poco lo que será la escena del vagón con sus respectivos obstáculos.</w:t>
+      </w:r>
+    </w:p>
+    <w:p>
+      <w:pPr>
+        <w:pStyle w:val="Prrafodelista"/>
+        <w:numPr>
+          <w:ilvl w:val="1"/>
+          <w:numId w:val="2"/>
+        </w:numPr>
+        <w:rPr>
+          <w:rFonts w:ascii="Arial" w:hAnsi="Arial" w:cs="Arial"/>
+          <w:lang w:val="es-MX"/>
+        </w:rPr>
+      </w:pPr>
+      <w:r>
+        <w:rPr>
+          <w:rFonts w:ascii="Arial" w:hAnsi="Arial" w:cs="Arial"/>
+          <w:lang w:val="es-MX"/>
+        </w:rPr>
+        <w:t>Se implemento el método del movimiento para el jugador incluyendo obstáculos.</w:t>
+      </w:r>
+    </w:p>
+    <w:p>
+      <w:pPr>
+        <w:pStyle w:val="Prrafodelista"/>
+        <w:numPr>
+          <w:ilvl w:val="0"/>
+          <w:numId w:val="3"/>
+        </w:numPr>
+        <w:rPr>
+          <w:rFonts w:ascii="Arial" w:hAnsi="Arial" w:cs="Arial"/>
+          <w:lang w:val="es-MX"/>
+        </w:rPr>
+      </w:pPr>
+      <w:r>
+        <w:rPr>
+          <w:rFonts w:ascii="Arial" w:hAnsi="Arial" w:cs="Arial"/>
+          <w:b/>
+          <w:bCs/>
+          <w:lang w:val="es-MX"/>
+        </w:rPr>
+        <w:t>PENDIENTE</w:t>
+      </w:r>
+      <w:r>
+        <w:rPr>
+          <w:rFonts w:ascii="Arial" w:hAnsi="Arial" w:cs="Arial"/>
+          <w:lang w:val="es-MX"/>
+        </w:rPr>
+        <w:t xml:space="preserve">: Lograr que el personaje pueda sentarse en la silla y que de esta manera afecte los atributos que posteriormente agregaré. </w:t>
+      </w:r>
+    </w:p>
+    <w:p>
+      <w:pPr>
+        <w:ind w:firstLine="0"/>
+        <w:rPr>
+          <w:rFonts w:ascii="Arial" w:hAnsi="Arial" w:cs="Arial"/>
+          <w:lang w:val="es-MX"/>
+        </w:rPr>
+      </w:pPr>
+    </w:p>
     <w:sectPr>
       <w:pgSz w:w="12240" w:h="15840"/>
       <w:pgMar w:top="1440" w:right="1440" w:bottom="1440" w:left="1440" w:header="709" w:footer="709" w:gutter="0"/>
@@ -979,9 +1259,171 @@
 </w:document>
 </file>
 
+<file path=word/endnotes.xml><?xml version="1.0" encoding="utf-8"?>
+<w:endnotes xmlns:wpc="http://schemas.microsoft.com/office/word/2010/wordprocessingCanvas" xmlns:cx="http://schemas.microsoft.com/office/drawing/2014/chartex" xmlns:cx1="http://schemas.microsoft.com/office/drawing/2015/9/8/chartex" xmlns:cx2="http://schemas.microsoft.com/office/drawing/2015/10/21/chartex" xmlns:cx3="http://schemas.microsoft.com/office/drawing/2016/5/9/chartex" xmlns:cx4="http://schemas.microsoft.com/office/drawing/2016/5/10/chartex" xmlns:cx5="http://schemas.microsoft.com/office/drawing/2016/5/11/chartex" xmlns:cx6="http://schemas.microsoft.com/office/drawing/2016/5/12/chartex" xmlns:cx7="http://schemas.microsoft.com/office/drawing/2016/5/13/chartex" xmlns:cx8="http://schemas.microsoft.com/office/drawing/2016/5/14/chartex" xmlns:mc="http://schemas.openxmlformats.org/markup-compatibility/2006" xmlns:aink="http://schemas.microsoft.com/office/drawing/2016/ink" xmlns:am3d="http://schemas.microsoft.com/office/drawing/2017/model3d" xmlns:o="urn:schemas-microsoft-com:office:office" xmlns:oel="http://schemas.microsoft.com/office/2019/extlst" xmlns:r="http://schemas.openxmlformats.org/officeDocument/2006/relationships" xmlns:m="http://schemas.openxmlformats.org/officeDocument/2006/math" xmlns:v="urn:schemas-microsoft-com:vml" xmlns:wp14="http://schemas.microsoft.com/office/word/2010/wordprocessingDrawing" xmlns:wp="http://schemas.openxmlformats.org/drawingml/2006/wordprocessingDrawing" xmlns:w10="urn:schemas-microsoft-com:office:word" xmlns:w="http://schemas.openxmlformats.org/wordprocessingml/2006/main" xmlns:w14="http://schemas.microsoft.com/office/word/2010/wordml" xmlns:w15="http://schemas.microsoft.com/office/word/2012/wordml" xmlns:w16cex="http://schemas.microsoft.com/office/word/2018/wordml/cex" xmlns:w16cid="http://schemas.microsoft.com/office/word/2016/wordml/cid" xmlns:w16="http://schemas.microsoft.com/office/word/2018/wordml" xmlns:w16du="http://schemas.microsoft.com/office/word/2023/wordml/word16du" xmlns:w16sdtdh="http://schemas.microsoft.com/office/word/2020/wordml/sdtdatahash" xmlns:w16se="http://schemas.microsoft.com/office/word/2015/wordml/symex" xmlns:wpg="http://schemas.microsoft.com/office/word/2010/wordprocessingGroup" xmlns:wpi="http://schemas.microsoft.com/office/word/2010/wordprocessingInk" xmlns:wne="http://schemas.microsoft.com/office/word/2006/wordml" xmlns:wps="http://schemas.microsoft.com/office/word/2010/wordprocessingShape" mc:Ignorable="w14 w15 w16se w16cid w16 w16cex w16sdtdh w16du wp14">
+  <w:endnote w:type="separator" w:id="-1">
+    <w:p>
+      <w:pPr>
+        <w:spacing w:after="0" w:line="240" w:lineRule="auto"/>
+      </w:pPr>
+      <w:r>
+        <w:separator/>
+      </w:r>
+    </w:p>
+  </w:endnote>
+  <w:endnote w:type="continuationSeparator" w:id="0">
+    <w:p>
+      <w:pPr>
+        <w:spacing w:after="0" w:line="240" w:lineRule="auto"/>
+      </w:pPr>
+      <w:r>
+        <w:continuationSeparator/>
+      </w:r>
+    </w:p>
+  </w:endnote>
+</w:endnotes>
+</file>
+
+<file path=word/footnotes.xml><?xml version="1.0" encoding="utf-8"?>
+<w:footnotes xmlns:wpc="http://schemas.microsoft.com/office/word/2010/wordprocessingCanvas" xmlns:cx="http://schemas.microsoft.com/office/drawing/2014/chartex" xmlns:cx1="http://schemas.microsoft.com/office/drawing/2015/9/8/chartex" xmlns:cx2="http://schemas.microsoft.com/office/drawing/2015/10/21/chartex" xmlns:cx3="http://schemas.microsoft.com/office/drawing/2016/5/9/chartex" xmlns:cx4="http://schemas.microsoft.com/office/drawing/2016/5/10/chartex" xmlns:cx5="http://schemas.microsoft.com/office/drawing/2016/5/11/chartex" xmlns:cx6="http://schemas.microsoft.com/office/drawing/2016/5/12/chartex" xmlns:cx7="http://schemas.microsoft.com/office/drawing/2016/5/13/chartex" xmlns:cx8="http://schemas.microsoft.com/office/drawing/2016/5/14/chartex" xmlns:mc="http://schemas.openxmlformats.org/markup-compatibility/2006" xmlns:aink="http://schemas.microsoft.com/office/drawing/2016/ink" xmlns:am3d="http://schemas.microsoft.com/office/drawing/2017/model3d" xmlns:o="urn:schemas-microsoft-com:office:office" xmlns:oel="http://schemas.microsoft.com/office/2019/extlst" xmlns:r="http://schemas.openxmlformats.org/officeDocument/2006/relationships" xmlns:m="http://schemas.openxmlformats.org/officeDocument/2006/math" xmlns:v="urn:schemas-microsoft-com:vml" xmlns:wp14="http://schemas.microsoft.com/office/word/2010/wordprocessingDrawing" xmlns:wp="http://schemas.openxmlformats.org/drawingml/2006/wordprocessingDrawing" xmlns:w10="urn:schemas-microsoft-com:office:word" xmlns:w="http://schemas.openxmlformats.org/wordprocessingml/2006/main" xmlns:w14="http://schemas.microsoft.com/office/word/2010/wordml" xmlns:w15="http://schemas.microsoft.com/office/word/2012/wordml" xmlns:w16cex="http://schemas.microsoft.com/office/word/2018/wordml/cex" xmlns:w16cid="http://schemas.microsoft.com/office/word/2016/wordml/cid" xmlns:w16="http://schemas.microsoft.com/office/word/2018/wordml" xmlns:w16du="http://schemas.microsoft.com/office/word/2023/wordml/word16du" xmlns:w16sdtdh="http://schemas.microsoft.com/office/word/2020/wordml/sdtdatahash" xmlns:w16se="http://schemas.microsoft.com/office/word/2015/wordml/symex" xmlns:wpg="http://schemas.microsoft.com/office/word/2010/wordprocessingGroup" xmlns:wpi="http://schemas.microsoft.com/office/word/2010/wordprocessingInk" xmlns:wne="http://schemas.microsoft.com/office/word/2006/wordml" xmlns:wps="http://schemas.microsoft.com/office/word/2010/wordprocessingShape" mc:Ignorable="w14 w15 w16se w16cid w16 w16cex w16sdtdh w16du wp14">
+  <w:footnote w:type="separator" w:id="-1">
+    <w:p>
+      <w:pPr>
+        <w:spacing w:after="0" w:line="240" w:lineRule="auto"/>
+      </w:pPr>
+      <w:r>
+        <w:separator/>
+      </w:r>
+    </w:p>
+  </w:footnote>
+  <w:footnote w:type="continuationSeparator" w:id="0">
+    <w:p>
+      <w:pPr>
+        <w:spacing w:after="0" w:line="240" w:lineRule="auto"/>
+      </w:pPr>
+      <w:r>
+        <w:continuationSeparator/>
+      </w:r>
+    </w:p>
+  </w:footnote>
+</w:footnotes>
+</file>
+
 <file path=word/numbering.xml><?xml version="1.0" encoding="utf-8"?>
 <w:numbering xmlns:wpc="http://schemas.microsoft.com/office/word/2010/wordprocessingCanvas" xmlns:cx="http://schemas.microsoft.com/office/drawing/2014/chartex" xmlns:cx1="http://schemas.microsoft.com/office/drawing/2015/9/8/chartex" xmlns:cx2="http://schemas.microsoft.com/office/drawing/2015/10/21/chartex" xmlns:cx3="http://schemas.microsoft.com/office/drawing/2016/5/9/chartex" xmlns:cx4="http://schemas.microsoft.com/office/drawing/2016/5/10/chartex" xmlns:cx5="http://schemas.microsoft.com/office/drawing/2016/5/11/chartex" xmlns:cx6="http://schemas.microsoft.com/office/drawing/2016/5/12/chartex" xmlns:cx7="http://schemas.microsoft.com/office/drawing/2016/5/13/chartex" xmlns:cx8="http://schemas.microsoft.com/office/drawing/2016/5/14/chartex" xmlns:mc="http://schemas.openxmlformats.org/markup-compatibility/2006" xmlns:aink="http://schemas.microsoft.com/office/drawing/2016/ink" xmlns:am3d="http://schemas.microsoft.com/office/drawing/2017/model3d" xmlns:o="urn:schemas-microsoft-com:office:office" xmlns:oel="http://schemas.microsoft.com/office/2019/extlst" xmlns:r="http://schemas.openxmlformats.org/officeDocument/2006/relationships" xmlns:m="http://schemas.openxmlformats.org/officeDocument/2006/math" xmlns:v="urn:schemas-microsoft-com:vml" xmlns:wp14="http://schemas.microsoft.com/office/word/2010/wordprocessingDrawing" xmlns:wp="http://schemas.openxmlformats.org/drawingml/2006/wordprocessingDrawing" xmlns:w10="urn:schemas-microsoft-com:office:word" xmlns:w="http://schemas.openxmlformats.org/wordprocessingml/2006/main" xmlns:w14="http://schemas.microsoft.com/office/word/2010/wordml" xmlns:w15="http://schemas.microsoft.com/office/word/2012/wordml" xmlns:w16cex="http://schemas.microsoft.com/office/word/2018/wordml/cex" xmlns:w16cid="http://schemas.microsoft.com/office/word/2016/wordml/cid" xmlns:w16="http://schemas.microsoft.com/office/word/2018/wordml" xmlns:w16du="http://schemas.microsoft.com/office/word/2023/wordml/word16du" xmlns:w16sdtdh="http://schemas.microsoft.com/office/word/2020/wordml/sdtdatahash" xmlns:w16se="http://schemas.microsoft.com/office/word/2015/wordml/symex" xmlns:wpg="http://schemas.microsoft.com/office/word/2010/wordprocessingGroup" xmlns:wpi="http://schemas.microsoft.com/office/word/2010/wordprocessingInk" xmlns:wne="http://schemas.microsoft.com/office/word/2006/wordml" xmlns:wps="http://schemas.microsoft.com/office/word/2010/wordprocessingShape" mc:Ignorable="w14 w15 w16se w16cid w16 w16cex w16sdtdh w16du wp14">
   <w:abstractNum w:abstractNumId="0" w15:restartNumberingAfterBreak="0">
+    <w:nsid w:val="1AC365F3"/>
+    <w:multiLevelType w:val="hybridMultilevel"/>
+    <w:tmpl w:val="C330911A"/>
+    <w:lvl w:ilvl="0" w:tplc="7744E294">
+      <w:numFmt w:val="bullet"/>
+      <w:lvlText w:val=""/>
+      <w:lvlJc w:val="left"/>
+      <w:pPr>
+        <w:ind w:left="1789" w:hanging="360"/>
+      </w:pPr>
+      <w:rPr>
+        <w:rFonts w:ascii="Wingdings" w:eastAsiaTheme="minorHAnsi" w:hAnsi="Wingdings" w:cs="Arial" w:hint="default"/>
+      </w:rPr>
+    </w:lvl>
+    <w:lvl w:ilvl="1" w:tplc="240A0003" w:tentative="1">
+      <w:start w:val="1"/>
+      <w:numFmt w:val="bullet"/>
+      <w:lvlText w:val="o"/>
+      <w:lvlJc w:val="left"/>
+      <w:pPr>
+        <w:ind w:left="2509" w:hanging="360"/>
+      </w:pPr>
+      <w:rPr>
+        <w:rFonts w:ascii="Courier New" w:hAnsi="Courier New" w:cs="Courier New" w:hint="default"/>
+      </w:rPr>
+    </w:lvl>
+    <w:lvl w:ilvl="2" w:tplc="240A0005" w:tentative="1">
+      <w:start w:val="1"/>
+      <w:numFmt w:val="bullet"/>
+      <w:lvlText w:val=""/>
+      <w:lvlJc w:val="left"/>
+      <w:pPr>
+        <w:ind w:left="3229" w:hanging="360"/>
+      </w:pPr>
+      <w:rPr>
+        <w:rFonts w:ascii="Wingdings" w:hAnsi="Wingdings" w:hint="default"/>
+      </w:rPr>
+    </w:lvl>
+    <w:lvl w:ilvl="3" w:tplc="240A0001" w:tentative="1">
+      <w:start w:val="1"/>
+      <w:numFmt w:val="bullet"/>
+      <w:lvlText w:val=""/>
+      <w:lvlJc w:val="left"/>
+      <w:pPr>
+        <w:ind w:left="3949" w:hanging="360"/>
+      </w:pPr>
+      <w:rPr>
+        <w:rFonts w:ascii="Symbol" w:hAnsi="Symbol" w:hint="default"/>
+      </w:rPr>
+    </w:lvl>
+    <w:lvl w:ilvl="4" w:tplc="240A0003" w:tentative="1">
+      <w:start w:val="1"/>
+      <w:numFmt w:val="bullet"/>
+      <w:lvlText w:val="o"/>
+      <w:lvlJc w:val="left"/>
+      <w:pPr>
+        <w:ind w:left="4669" w:hanging="360"/>
+      </w:pPr>
+      <w:rPr>
+        <w:rFonts w:ascii="Courier New" w:hAnsi="Courier New" w:cs="Courier New" w:hint="default"/>
+      </w:rPr>
+    </w:lvl>
+    <w:lvl w:ilvl="5" w:tplc="240A0005" w:tentative="1">
+      <w:start w:val="1"/>
+      <w:numFmt w:val="bullet"/>
+      <w:lvlText w:val=""/>
+      <w:lvlJc w:val="left"/>
+      <w:pPr>
+        <w:ind w:left="5389" w:hanging="360"/>
+      </w:pPr>
+      <w:rPr>
+        <w:rFonts w:ascii="Wingdings" w:hAnsi="Wingdings" w:hint="default"/>
+      </w:rPr>
+    </w:lvl>
+    <w:lvl w:ilvl="6" w:tplc="240A0001" w:tentative="1">
+      <w:start w:val="1"/>
+      <w:numFmt w:val="bullet"/>
+      <w:lvlText w:val=""/>
+      <w:lvlJc w:val="left"/>
+      <w:pPr>
+        <w:ind w:left="6109" w:hanging="360"/>
+      </w:pPr>
+      <w:rPr>
+        <w:rFonts w:ascii="Symbol" w:hAnsi="Symbol" w:hint="default"/>
+      </w:rPr>
+    </w:lvl>
+    <w:lvl w:ilvl="7" w:tplc="240A0003" w:tentative="1">
+      <w:start w:val="1"/>
+      <w:numFmt w:val="bullet"/>
+      <w:lvlText w:val="o"/>
+      <w:lvlJc w:val="left"/>
+      <w:pPr>
+        <w:ind w:left="6829" w:hanging="360"/>
+      </w:pPr>
+      <w:rPr>
+        <w:rFonts w:ascii="Courier New" w:hAnsi="Courier New" w:cs="Courier New" w:hint="default"/>
+      </w:rPr>
+    </w:lvl>
+    <w:lvl w:ilvl="8" w:tplc="240A0005" w:tentative="1">
+      <w:start w:val="1"/>
+      <w:numFmt w:val="bullet"/>
+      <w:lvlText w:val=""/>
+      <w:lvlJc w:val="left"/>
+      <w:pPr>
+        <w:ind w:left="7549" w:hanging="360"/>
+      </w:pPr>
+      <w:rPr>
+        <w:rFonts w:ascii="Wingdings" w:hAnsi="Wingdings" w:hint="default"/>
+      </w:rPr>
+    </w:lvl>
+  </w:abstractNum>
+  <w:abstractNum w:abstractNumId="1" w15:restartNumberingAfterBreak="0">
     <w:nsid w:val="234D7B44"/>
     <w:multiLevelType w:val="hybridMultilevel"/>
     <w:tmpl w:val="69BE031E"/>
@@ -1094,7 +1536,126 @@
       </w:rPr>
     </w:lvl>
   </w:abstractNum>
+  <w:abstractNum w:abstractNumId="2" w15:restartNumberingAfterBreak="0">
+    <w:nsid w:val="66B91B64"/>
+    <w:multiLevelType w:val="hybridMultilevel"/>
+    <w:tmpl w:val="01766040"/>
+    <w:lvl w:ilvl="0" w:tplc="240A0009">
+      <w:start w:val="1"/>
+      <w:numFmt w:val="bullet"/>
+      <w:lvlText w:val=""/>
+      <w:lvlJc w:val="left"/>
+      <w:pPr>
+        <w:ind w:left="1069" w:hanging="360"/>
+      </w:pPr>
+      <w:rPr>
+        <w:rFonts w:ascii="Wingdings" w:hAnsi="Wingdings" w:hint="default"/>
+      </w:rPr>
+    </w:lvl>
+    <w:lvl w:ilvl="1" w:tplc="240A0003">
+      <w:start w:val="1"/>
+      <w:numFmt w:val="bullet"/>
+      <w:lvlText w:val="o"/>
+      <w:lvlJc w:val="left"/>
+      <w:pPr>
+        <w:ind w:left="1789" w:hanging="360"/>
+      </w:pPr>
+      <w:rPr>
+        <w:rFonts w:ascii="Courier New" w:hAnsi="Courier New" w:cs="Courier New" w:hint="default"/>
+      </w:rPr>
+    </w:lvl>
+    <w:lvl w:ilvl="2" w:tplc="240A0005" w:tentative="1">
+      <w:start w:val="1"/>
+      <w:numFmt w:val="bullet"/>
+      <w:lvlText w:val=""/>
+      <w:lvlJc w:val="left"/>
+      <w:pPr>
+        <w:ind w:left="2509" w:hanging="360"/>
+      </w:pPr>
+      <w:rPr>
+        <w:rFonts w:ascii="Wingdings" w:hAnsi="Wingdings" w:hint="default"/>
+      </w:rPr>
+    </w:lvl>
+    <w:lvl w:ilvl="3" w:tplc="240A0001" w:tentative="1">
+      <w:start w:val="1"/>
+      <w:numFmt w:val="bullet"/>
+      <w:lvlText w:val=""/>
+      <w:lvlJc w:val="left"/>
+      <w:pPr>
+        <w:ind w:left="3229" w:hanging="360"/>
+      </w:pPr>
+      <w:rPr>
+        <w:rFonts w:ascii="Symbol" w:hAnsi="Symbol" w:hint="default"/>
+      </w:rPr>
+    </w:lvl>
+    <w:lvl w:ilvl="4" w:tplc="240A0003" w:tentative="1">
+      <w:start w:val="1"/>
+      <w:numFmt w:val="bullet"/>
+      <w:lvlText w:val="o"/>
+      <w:lvlJc w:val="left"/>
+      <w:pPr>
+        <w:ind w:left="3949" w:hanging="360"/>
+      </w:pPr>
+      <w:rPr>
+        <w:rFonts w:ascii="Courier New" w:hAnsi="Courier New" w:cs="Courier New" w:hint="default"/>
+      </w:rPr>
+    </w:lvl>
+    <w:lvl w:ilvl="5" w:tplc="240A0005" w:tentative="1">
+      <w:start w:val="1"/>
+      <w:numFmt w:val="bullet"/>
+      <w:lvlText w:val=""/>
+      <w:lvlJc w:val="left"/>
+      <w:pPr>
+        <w:ind w:left="4669" w:hanging="360"/>
+      </w:pPr>
+      <w:rPr>
+        <w:rFonts w:ascii="Wingdings" w:hAnsi="Wingdings" w:hint="default"/>
+      </w:rPr>
+    </w:lvl>
+    <w:lvl w:ilvl="6" w:tplc="240A0001" w:tentative="1">
+      <w:start w:val="1"/>
+      <w:numFmt w:val="bullet"/>
+      <w:lvlText w:val=""/>
+      <w:lvlJc w:val="left"/>
+      <w:pPr>
+        <w:ind w:left="5389" w:hanging="360"/>
+      </w:pPr>
+      <w:rPr>
+        <w:rFonts w:ascii="Symbol" w:hAnsi="Symbol" w:hint="default"/>
+      </w:rPr>
+    </w:lvl>
+    <w:lvl w:ilvl="7" w:tplc="240A0003" w:tentative="1">
+      <w:start w:val="1"/>
+      <w:numFmt w:val="bullet"/>
+      <w:lvlText w:val="o"/>
+      <w:lvlJc w:val="left"/>
+      <w:pPr>
+        <w:ind w:left="6109" w:hanging="360"/>
+      </w:pPr>
+      <w:rPr>
+        <w:rFonts w:ascii="Courier New" w:hAnsi="Courier New" w:cs="Courier New" w:hint="default"/>
+      </w:rPr>
+    </w:lvl>
+    <w:lvl w:ilvl="8" w:tplc="240A0005" w:tentative="1">
+      <w:start w:val="1"/>
+      <w:numFmt w:val="bullet"/>
+      <w:lvlText w:val=""/>
+      <w:lvlJc w:val="left"/>
+      <w:pPr>
+        <w:ind w:left="6829" w:hanging="360"/>
+      </w:pPr>
+      <w:rPr>
+        <w:rFonts w:ascii="Wingdings" w:hAnsi="Wingdings" w:hint="default"/>
+      </w:rPr>
+    </w:lvl>
+  </w:abstractNum>
   <w:num w:numId="1" w16cid:durableId="1500266861">
+    <w:abstractNumId w:val="1"/>
+  </w:num>
+  <w:num w:numId="2" w16cid:durableId="1855609037">
+    <w:abstractNumId w:val="2"/>
+  </w:num>
+  <w:num w:numId="3" w16cid:durableId="474569074">
     <w:abstractNumId w:val="0"/>
   </w:num>
 </w:numbering>
@@ -1540,6 +2101,50 @@
       <w:contextualSpacing/>
     </w:pPr>
   </w:style>
+  <w:style w:type="paragraph" w:styleId="Encabezado">
+    <w:name w:val="header"/>
+    <w:basedOn w:val="Normal"/>
+    <w:link w:val="EncabezadoCar"/>
+    <w:uiPriority w:val="99"/>
+    <w:unhideWhenUsed/>
+    <w:rsid w:val="00C822D4"/>
+    <w:pPr>
+      <w:tabs>
+        <w:tab w:val="center" w:pos="4419"/>
+        <w:tab w:val="right" w:pos="8838"/>
+      </w:tabs>
+      <w:spacing w:after="0" w:line="240" w:lineRule="auto"/>
+    </w:pPr>
+  </w:style>
+  <w:style w:type="character" w:customStyle="1" w:styleId="EncabezadoCar">
+    <w:name w:val="Encabezado Car"/>
+    <w:basedOn w:val="Fuentedeprrafopredeter"/>
+    <w:link w:val="Encabezado"/>
+    <w:uiPriority w:val="99"/>
+    <w:rsid w:val="00C822D4"/>
+  </w:style>
+  <w:style w:type="paragraph" w:styleId="Piedepgina">
+    <w:name w:val="footer"/>
+    <w:basedOn w:val="Normal"/>
+    <w:link w:val="PiedepginaCar"/>
+    <w:uiPriority w:val="99"/>
+    <w:unhideWhenUsed/>
+    <w:rsid w:val="00C822D4"/>
+    <w:pPr>
+      <w:tabs>
+        <w:tab w:val="center" w:pos="4419"/>
+        <w:tab w:val="right" w:pos="8838"/>
+      </w:tabs>
+      <w:spacing w:after="0" w:line="240" w:lineRule="auto"/>
+    </w:pPr>
+  </w:style>
+  <w:style w:type="character" w:customStyle="1" w:styleId="PiedepginaCar">
+    <w:name w:val="Pie de página Car"/>
+    <w:basedOn w:val="Fuentedeprrafopredeter"/>
+    <w:link w:val="Piedepgina"/>
+    <w:uiPriority w:val="99"/>
+    <w:rsid w:val="00C822D4"/>
+  </w:style>
 </w:styles>
 </file>
 

</xml_diff>

<commit_message>
Commit #5 // Pre-Alpha -> Bitacora 22 de mayo
</commit_message>
<xml_diff>
--- a/RUSH HOUR PAISA.docx
+++ b/RUSH HOUR PAISA.docx
@@ -1242,6 +1242,108 @@
     </w:p>
     <w:p>
       <w:pPr>
+        <w:pStyle w:val="Prrafodelista"/>
+        <w:numPr>
+          <w:ilvl w:val="0"/>
+          <w:numId w:val="4"/>
+        </w:numPr>
+        <w:rPr>
+          <w:rFonts w:ascii="Arial" w:hAnsi="Arial" w:cs="Arial"/>
+          <w:lang w:val="es-MX"/>
+        </w:rPr>
+      </w:pPr>
+      <w:r>
+        <w:rPr>
+          <w:rFonts w:ascii="Arial" w:hAnsi="Arial" w:cs="Arial"/>
+          <w:b/>
+          <w:bCs/>
+          <w:lang w:val="es-MX"/>
+        </w:rPr>
+        <w:t>Día 3 // 22 de marzo</w:t>
+      </w:r>
+    </w:p>
+    <w:p>
+      <w:pPr>
+        <w:pStyle w:val="Prrafodelista"/>
+        <w:numPr>
+          <w:ilvl w:val="1"/>
+          <w:numId w:val="4"/>
+        </w:numPr>
+        <w:rPr>
+          <w:rFonts w:ascii="Arial" w:hAnsi="Arial" w:cs="Arial"/>
+          <w:lang w:val="es-MX"/>
+        </w:rPr>
+      </w:pPr>
+      <w:r>
+        <w:rPr>
+          <w:rFonts w:ascii="Arial" w:hAnsi="Arial" w:cs="Arial"/>
+          <w:lang w:val="es-MX"/>
+        </w:rPr>
+        <w:t>Se le asignaron los atributos al jugador junto con su barra de progreso.</w:t>
+      </w:r>
+    </w:p>
+    <w:p>
+      <w:pPr>
+        <w:pStyle w:val="Prrafodelista"/>
+        <w:numPr>
+          <w:ilvl w:val="1"/>
+          <w:numId w:val="4"/>
+        </w:numPr>
+        <w:rPr>
+          <w:rFonts w:ascii="Arial" w:hAnsi="Arial" w:cs="Arial"/>
+          <w:lang w:val="es-MX"/>
+        </w:rPr>
+      </w:pPr>
+      <w:r>
+        <w:rPr>
+          <w:rFonts w:ascii="Arial" w:hAnsi="Arial" w:cs="Arial"/>
+          <w:lang w:val="es-MX"/>
+        </w:rPr>
+        <w:t>Se desarrollaron algunos métodos sencillos para algunas acciones del jugador.</w:t>
+      </w:r>
+    </w:p>
+    <w:p>
+      <w:pPr>
+        <w:pStyle w:val="Prrafodelista"/>
+        <w:numPr>
+          <w:ilvl w:val="1"/>
+          <w:numId w:val="4"/>
+        </w:numPr>
+        <w:rPr>
+          <w:rFonts w:ascii="Arial" w:hAnsi="Arial" w:cs="Arial"/>
+          <w:lang w:val="es-MX"/>
+        </w:rPr>
+      </w:pPr>
+      <w:r>
+        <w:rPr>
+          <w:rFonts w:ascii="Arial" w:hAnsi="Arial" w:cs="Arial"/>
+          <w:lang w:val="es-MX"/>
+        </w:rPr>
+        <w:t>Se agrego un cuadro de texto para las alertas al jugador, y que de esta manera tenga algo que le avise de ciertos problemas.</w:t>
+      </w:r>
+    </w:p>
+    <w:p>
+      <w:pPr>
+        <w:pStyle w:val="Prrafodelista"/>
+        <w:numPr>
+          <w:ilvl w:val="1"/>
+          <w:numId w:val="4"/>
+        </w:numPr>
+        <w:rPr>
+          <w:rFonts w:ascii="Arial" w:hAnsi="Arial" w:cs="Arial"/>
+          <w:lang w:val="es-MX"/>
+        </w:rPr>
+      </w:pPr>
+      <w:r>
+        <w:rPr>
+          <w:rFonts w:ascii="Arial" w:hAnsi="Arial" w:cs="Arial"/>
+          <w:lang w:val="es-MX"/>
+        </w:rPr>
+        <w:t>Se aplico cierta lógica en base a los niveles de cada una de las barras, donde, por ejemplo, un poco energía sube tanto el hambre como el estrés.</w:t>
+      </w:r>
+    </w:p>
+    <w:p>
+      <w:pPr>
         <w:ind w:firstLine="0"/>
         <w:rPr>
           <w:rFonts w:ascii="Arial" w:hAnsi="Arial" w:cs="Arial"/>
@@ -1537,6 +1639,119 @@
     </w:lvl>
   </w:abstractNum>
   <w:abstractNum w:abstractNumId="2" w15:restartNumberingAfterBreak="0">
+    <w:nsid w:val="4881416B"/>
+    <w:multiLevelType w:val="hybridMultilevel"/>
+    <w:tmpl w:val="CC6A89C4"/>
+    <w:lvl w:ilvl="0" w:tplc="240A0009">
+      <w:start w:val="1"/>
+      <w:numFmt w:val="bullet"/>
+      <w:lvlText w:val=""/>
+      <w:lvlJc w:val="left"/>
+      <w:pPr>
+        <w:ind w:left="1068" w:hanging="360"/>
+      </w:pPr>
+      <w:rPr>
+        <w:rFonts w:ascii="Wingdings" w:hAnsi="Wingdings" w:hint="default"/>
+      </w:rPr>
+    </w:lvl>
+    <w:lvl w:ilvl="1" w:tplc="240A0003">
+      <w:start w:val="1"/>
+      <w:numFmt w:val="bullet"/>
+      <w:lvlText w:val="o"/>
+      <w:lvlJc w:val="left"/>
+      <w:pPr>
+        <w:ind w:left="1788" w:hanging="360"/>
+      </w:pPr>
+      <w:rPr>
+        <w:rFonts w:ascii="Courier New" w:hAnsi="Courier New" w:cs="Courier New" w:hint="default"/>
+      </w:rPr>
+    </w:lvl>
+    <w:lvl w:ilvl="2" w:tplc="240A0005" w:tentative="1">
+      <w:start w:val="1"/>
+      <w:numFmt w:val="bullet"/>
+      <w:lvlText w:val=""/>
+      <w:lvlJc w:val="left"/>
+      <w:pPr>
+        <w:ind w:left="2508" w:hanging="360"/>
+      </w:pPr>
+      <w:rPr>
+        <w:rFonts w:ascii="Wingdings" w:hAnsi="Wingdings" w:hint="default"/>
+      </w:rPr>
+    </w:lvl>
+    <w:lvl w:ilvl="3" w:tplc="240A0001" w:tentative="1">
+      <w:start w:val="1"/>
+      <w:numFmt w:val="bullet"/>
+      <w:lvlText w:val=""/>
+      <w:lvlJc w:val="left"/>
+      <w:pPr>
+        <w:ind w:left="3228" w:hanging="360"/>
+      </w:pPr>
+      <w:rPr>
+        <w:rFonts w:ascii="Symbol" w:hAnsi="Symbol" w:hint="default"/>
+      </w:rPr>
+    </w:lvl>
+    <w:lvl w:ilvl="4" w:tplc="240A0003" w:tentative="1">
+      <w:start w:val="1"/>
+      <w:numFmt w:val="bullet"/>
+      <w:lvlText w:val="o"/>
+      <w:lvlJc w:val="left"/>
+      <w:pPr>
+        <w:ind w:left="3948" w:hanging="360"/>
+      </w:pPr>
+      <w:rPr>
+        <w:rFonts w:ascii="Courier New" w:hAnsi="Courier New" w:cs="Courier New" w:hint="default"/>
+      </w:rPr>
+    </w:lvl>
+    <w:lvl w:ilvl="5" w:tplc="240A0005" w:tentative="1">
+      <w:start w:val="1"/>
+      <w:numFmt w:val="bullet"/>
+      <w:lvlText w:val=""/>
+      <w:lvlJc w:val="left"/>
+      <w:pPr>
+        <w:ind w:left="4668" w:hanging="360"/>
+      </w:pPr>
+      <w:rPr>
+        <w:rFonts w:ascii="Wingdings" w:hAnsi="Wingdings" w:hint="default"/>
+      </w:rPr>
+    </w:lvl>
+    <w:lvl w:ilvl="6" w:tplc="240A0001" w:tentative="1">
+      <w:start w:val="1"/>
+      <w:numFmt w:val="bullet"/>
+      <w:lvlText w:val=""/>
+      <w:lvlJc w:val="left"/>
+      <w:pPr>
+        <w:ind w:left="5388" w:hanging="360"/>
+      </w:pPr>
+      <w:rPr>
+        <w:rFonts w:ascii="Symbol" w:hAnsi="Symbol" w:hint="default"/>
+      </w:rPr>
+    </w:lvl>
+    <w:lvl w:ilvl="7" w:tplc="240A0003" w:tentative="1">
+      <w:start w:val="1"/>
+      <w:numFmt w:val="bullet"/>
+      <w:lvlText w:val="o"/>
+      <w:lvlJc w:val="left"/>
+      <w:pPr>
+        <w:ind w:left="6108" w:hanging="360"/>
+      </w:pPr>
+      <w:rPr>
+        <w:rFonts w:ascii="Courier New" w:hAnsi="Courier New" w:cs="Courier New" w:hint="default"/>
+      </w:rPr>
+    </w:lvl>
+    <w:lvl w:ilvl="8" w:tplc="240A0005" w:tentative="1">
+      <w:start w:val="1"/>
+      <w:numFmt w:val="bullet"/>
+      <w:lvlText w:val=""/>
+      <w:lvlJc w:val="left"/>
+      <w:pPr>
+        <w:ind w:left="6828" w:hanging="360"/>
+      </w:pPr>
+      <w:rPr>
+        <w:rFonts w:ascii="Wingdings" w:hAnsi="Wingdings" w:hint="default"/>
+      </w:rPr>
+    </w:lvl>
+  </w:abstractNum>
+  <w:abstractNum w:abstractNumId="3" w15:restartNumberingAfterBreak="0">
     <w:nsid w:val="66B91B64"/>
     <w:multiLevelType w:val="hybridMultilevel"/>
     <w:tmpl w:val="01766040"/>
@@ -1653,10 +1868,13 @@
     <w:abstractNumId w:val="1"/>
   </w:num>
   <w:num w:numId="2" w16cid:durableId="1855609037">
-    <w:abstractNumId w:val="2"/>
+    <w:abstractNumId w:val="3"/>
   </w:num>
   <w:num w:numId="3" w16cid:durableId="474569074">
     <w:abstractNumId w:val="0"/>
+  </w:num>
+  <w:num w:numId="4" w16cid:durableId="1515529960">
+    <w:abstractNumId w:val="2"/>
   </w:num>
 </w:numbering>
 </file>

</xml_diff>

<commit_message>
Commit #7 // Pre-Alpha -> Bitacora 23 de mayo
</commit_message>
<xml_diff>
--- a/RUSH HOUR PAISA.docx
+++ b/RUSH HOUR PAISA.docx
@@ -344,123 +344,6 @@
     </w:p>
     <w:p>
       <w:pPr>
-        <w:ind w:firstLine="708"/>
-        <w:rPr>
-          <w:rFonts w:ascii="Arial" w:hAnsi="Arial" w:cs="Arial"/>
-          <w:lang w:val="es-MX"/>
-        </w:rPr>
-      </w:pPr>
-    </w:p>
-    <w:p>
-      <w:pPr>
-        <w:ind w:firstLine="708"/>
-        <w:rPr>
-          <w:rFonts w:ascii="Arial" w:hAnsi="Arial" w:cs="Arial"/>
-          <w:lang w:val="es-MX"/>
-        </w:rPr>
-      </w:pPr>
-    </w:p>
-    <w:p>
-      <w:pPr>
-        <w:ind w:firstLine="708"/>
-        <w:rPr>
-          <w:rFonts w:ascii="Arial" w:hAnsi="Arial" w:cs="Arial"/>
-          <w:lang w:val="es-MX"/>
-        </w:rPr>
-      </w:pPr>
-    </w:p>
-    <w:p>
-      <w:pPr>
-        <w:ind w:firstLine="708"/>
-        <w:rPr>
-          <w:rFonts w:ascii="Arial" w:hAnsi="Arial" w:cs="Arial"/>
-          <w:lang w:val="es-MX"/>
-        </w:rPr>
-      </w:pPr>
-    </w:p>
-    <w:p>
-      <w:pPr>
-        <w:ind w:firstLine="708"/>
-        <w:rPr>
-          <w:rFonts w:ascii="Arial" w:hAnsi="Arial" w:cs="Arial"/>
-          <w:lang w:val="es-MX"/>
-        </w:rPr>
-      </w:pPr>
-    </w:p>
-    <w:p>
-      <w:pPr>
-        <w:ind w:firstLine="708"/>
-        <w:rPr>
-          <w:rFonts w:ascii="Arial" w:hAnsi="Arial" w:cs="Arial"/>
-          <w:lang w:val="es-MX"/>
-        </w:rPr>
-      </w:pPr>
-    </w:p>
-    <w:p>
-      <w:pPr>
-        <w:ind w:firstLine="708"/>
-        <w:rPr>
-          <w:rFonts w:ascii="Arial" w:hAnsi="Arial" w:cs="Arial"/>
-          <w:lang w:val="es-MX"/>
-        </w:rPr>
-      </w:pPr>
-    </w:p>
-    <w:p>
-      <w:pPr>
-        <w:ind w:firstLine="708"/>
-        <w:rPr>
-          <w:rFonts w:ascii="Arial" w:hAnsi="Arial" w:cs="Arial"/>
-          <w:lang w:val="es-MX"/>
-        </w:rPr>
-      </w:pPr>
-    </w:p>
-    <w:p>
-      <w:pPr>
-        <w:ind w:firstLine="708"/>
-        <w:rPr>
-          <w:rFonts w:ascii="Arial" w:hAnsi="Arial" w:cs="Arial"/>
-          <w:lang w:val="es-MX"/>
-        </w:rPr>
-      </w:pPr>
-    </w:p>
-    <w:p>
-      <w:pPr>
-        <w:ind w:firstLine="708"/>
-        <w:rPr>
-          <w:rFonts w:ascii="Arial" w:hAnsi="Arial" w:cs="Arial"/>
-          <w:lang w:val="es-MX"/>
-        </w:rPr>
-      </w:pPr>
-    </w:p>
-    <w:p>
-      <w:pPr>
-        <w:ind w:firstLine="708"/>
-        <w:rPr>
-          <w:rFonts w:ascii="Arial" w:hAnsi="Arial" w:cs="Arial"/>
-          <w:lang w:val="es-MX"/>
-        </w:rPr>
-      </w:pPr>
-    </w:p>
-    <w:p>
-      <w:pPr>
-        <w:ind w:firstLine="0"/>
-        <w:rPr>
-          <w:rFonts w:ascii="Arial" w:hAnsi="Arial" w:cs="Arial"/>
-          <w:lang w:val="es-MX"/>
-        </w:rPr>
-      </w:pPr>
-    </w:p>
-    <w:p>
-      <w:pPr>
-        <w:ind w:firstLine="0"/>
-        <w:rPr>
-          <w:rFonts w:ascii="Arial" w:hAnsi="Arial" w:cs="Arial"/>
-          <w:lang w:val="es-MX"/>
-        </w:rPr>
-      </w:pPr>
-    </w:p>
-    <w:p>
-      <w:pPr>
         <w:ind w:firstLine="0"/>
         <w:jc w:val="center"/>
         <w:rPr>
@@ -477,7 +360,6 @@
           <w:bCs/>
           <w:lang w:val="es-MX"/>
         </w:rPr>
-        <w:lastRenderedPageBreak/>
         <w:t>DEFINICIÓN Y DIAGRAMA DE CLASES</w:t>
       </w:r>
     </w:p>
@@ -503,7 +385,23 @@
           <w:rFonts w:ascii="Arial" w:hAnsi="Arial" w:cs="Arial"/>
           <w:lang w:val="es-MX"/>
         </w:rPr>
-        <w:t>Rush Hour tendrá 6 clases, las cuales se dividen en:</w:t>
+        <w:t xml:space="preserve">Rush </w:t>
+      </w:r>
+      <w:proofErr w:type="spellStart"/>
+      <w:r>
+        <w:rPr>
+          <w:rFonts w:ascii="Arial" w:hAnsi="Arial" w:cs="Arial"/>
+          <w:lang w:val="es-MX"/>
+        </w:rPr>
+        <w:t>Hour</w:t>
+      </w:r>
+      <w:proofErr w:type="spellEnd"/>
+      <w:r>
+        <w:rPr>
+          <w:rFonts w:ascii="Arial" w:hAnsi="Arial" w:cs="Arial"/>
+          <w:lang w:val="es-MX"/>
+        </w:rPr>
+        <w:t xml:space="preserve"> tendrá 6 clases, las cuales se dividen en:</w:t>
       </w:r>
     </w:p>
     <w:p>
@@ -518,6 +416,7 @@
           <w:lang w:val="es-MX"/>
         </w:rPr>
       </w:pPr>
+      <w:proofErr w:type="spellStart"/>
       <w:r>
         <w:rPr>
           <w:rFonts w:ascii="Arial" w:hAnsi="Arial" w:cs="Arial"/>
@@ -527,6 +426,7 @@
         </w:rPr>
         <w:t>MainWindow</w:t>
       </w:r>
+      <w:proofErr w:type="spellEnd"/>
       <w:r>
         <w:rPr>
           <w:rFonts w:ascii="Arial" w:hAnsi="Arial" w:cs="Arial"/>
@@ -547,6 +447,7 @@
           <w:lang w:val="es-MX"/>
         </w:rPr>
       </w:pPr>
+      <w:proofErr w:type="spellStart"/>
       <w:r>
         <w:rPr>
           <w:rFonts w:ascii="Arial" w:hAnsi="Arial" w:cs="Arial"/>
@@ -556,6 +457,7 @@
         </w:rPr>
         <w:t>Chairs</w:t>
       </w:r>
+      <w:proofErr w:type="spellEnd"/>
       <w:r>
         <w:rPr>
           <w:rFonts w:ascii="Arial" w:hAnsi="Arial" w:cs="Arial"/>
@@ -633,7 +535,23 @@
           <w:rFonts w:ascii="Arial" w:hAnsi="Arial" w:cs="Arial"/>
           <w:lang w:val="es-MX"/>
         </w:rPr>
-        <w:t xml:space="preserve">afectación que ocurra en estas 2 se vera reflejada en este atributo. Además, cada movimiento realizado tendrá un costo energético, por lo que moverse constantemente no es una buena idea. De igual manera, la reducción del estrés y el hambre provocan un crecimiento en la energía. </w:t>
+        <w:t xml:space="preserve">afectación que ocurra en estas 2 se </w:t>
+      </w:r>
+      <w:proofErr w:type="spellStart"/>
+      <w:r>
+        <w:rPr>
+          <w:rFonts w:ascii="Arial" w:hAnsi="Arial" w:cs="Arial"/>
+          <w:lang w:val="es-MX"/>
+        </w:rPr>
+        <w:t>vera</w:t>
+      </w:r>
+      <w:proofErr w:type="spellEnd"/>
+      <w:r>
+        <w:rPr>
+          <w:rFonts w:ascii="Arial" w:hAnsi="Arial" w:cs="Arial"/>
+          <w:lang w:val="es-MX"/>
+        </w:rPr>
+        <w:t xml:space="preserve"> reflejada en este atributo. Además, cada movimiento realizado tendrá un costo energético, por lo que moverse constantemente no es una buena idea. De igual manera, la reducción del estrés y el hambre provocan un crecimiento en la energía. </w:t>
       </w:r>
     </w:p>
     <w:p>
@@ -655,6 +573,7 @@
           <w:bCs/>
           <w:lang w:val="es-MX"/>
         </w:rPr>
+        <w:lastRenderedPageBreak/>
         <w:t>Hambre</w:t>
       </w:r>
       <w:r>
@@ -748,15 +667,7 @@
           <w:rFonts w:ascii="Arial" w:hAnsi="Arial" w:cs="Arial"/>
           <w:lang w:val="es-MX"/>
         </w:rPr>
-        <w:t xml:space="preserve"> La cultura metro promueve un buen comportamiento dentro de la red metro, es por eso que, ceder/no ceder el puesto a los que más lo </w:t>
-      </w:r>
-      <w:r>
-        <w:rPr>
-          <w:rFonts w:ascii="Arial" w:hAnsi="Arial" w:cs="Arial"/>
-          <w:lang w:val="es-MX"/>
-        </w:rPr>
-        <w:lastRenderedPageBreak/>
-        <w:t xml:space="preserve">necesitan, aumentará o reducirá notablemente este atributo. Lo mismo ocurre, pero en menor proporción, cuando comes dentro de la red. </w:t>
+        <w:t xml:space="preserve"> La cultura metro promueve un buen comportamiento dentro de la red metro, es por eso que, ceder/no ceder el puesto a los que más lo necesitan, aumentará o reducirá notablemente este atributo. Lo mismo ocurre, pero en menor proporción, cuando comes dentro de la red. </w:t>
       </w:r>
     </w:p>
     <w:p>
@@ -843,6 +754,7 @@
           <w:lang w:val="es-MX"/>
         </w:rPr>
       </w:pPr>
+      <w:proofErr w:type="spellStart"/>
       <w:r>
         <w:rPr>
           <w:rFonts w:ascii="Arial" w:hAnsi="Arial" w:cs="Arial"/>
@@ -852,12 +764,62 @@
         </w:rPr>
         <w:t>Grandma</w:t>
       </w:r>
+      <w:proofErr w:type="spellEnd"/>
       <w:r>
         <w:rPr>
           <w:rFonts w:ascii="Arial" w:hAnsi="Arial" w:cs="Arial"/>
           <w:lang w:val="es-MX"/>
         </w:rPr>
         <w:t>: Esta clase corresponde a un NPC especial, es por ello que hereda de la clase descrita anteriormente, la única diferencia es que las abuelitas pueden solicitarle un puesto tanto a los NPC como al jugador.</w:t>
+      </w:r>
+    </w:p>
+    <w:p>
+      <w:pPr>
+        <w:ind w:firstLine="0"/>
+        <w:rPr>
+          <w:rFonts w:ascii="Arial" w:hAnsi="Arial" w:cs="Arial"/>
+          <w:lang w:val="es-MX"/>
+        </w:rPr>
+      </w:pPr>
+    </w:p>
+    <w:p>
+      <w:pPr>
+        <w:ind w:firstLine="0"/>
+        <w:rPr>
+          <w:rFonts w:ascii="Arial" w:hAnsi="Arial" w:cs="Arial"/>
+          <w:lang w:val="es-MX"/>
+        </w:rPr>
+      </w:pPr>
+    </w:p>
+    <w:p>
+      <w:pPr>
+        <w:ind w:firstLine="0"/>
+        <w:rPr>
+          <w:rFonts w:ascii="Arial" w:hAnsi="Arial" w:cs="Arial"/>
+          <w:lang w:val="es-MX"/>
+        </w:rPr>
+      </w:pPr>
+    </w:p>
+    <w:p>
+      <w:pPr>
+        <w:ind w:firstLine="0"/>
+        <w:jc w:val="center"/>
+        <w:rPr>
+          <w:rFonts w:ascii="Arial" w:hAnsi="Arial" w:cs="Arial"/>
+          <w:b/>
+          <w:bCs/>
+          <w:lang w:val="es-MX"/>
+        </w:rPr>
+      </w:pPr>
+      <w:r>
+        <w:rPr>
+          <w:rFonts w:ascii="Arial" w:hAnsi="Arial" w:cs="Arial"/>
+          <w:b/>
+          <w:bCs/>
+          <w:lang w:val="es-MX"/>
+        </w:rPr>
+        <w:lastRenderedPageBreak/>
+        <w:t>DIAGRAMA DE CLASES</w:t>
       </w:r>
     </w:p>
     <w:p>
@@ -881,7 +843,7 @@
               <wp:align>right</wp:align>
             </wp:positionH>
             <wp:positionV relativeFrom="paragraph">
-              <wp:posOffset>870585</wp:posOffset>
+              <wp:posOffset>10160</wp:posOffset>
             </wp:positionV>
             <wp:extent cx="5935980" cy="3368040"/>
             <wp:effectExtent l="0" t="0" r="7620" b="3810"/>
@@ -1024,48 +986,18 @@
     </w:p>
     <w:p>
       <w:pPr>
-        <w:pStyle w:val="Prrafodelista"/>
-        <w:ind w:left="1068" w:firstLine="0"/>
-        <w:rPr>
-          <w:rFonts w:ascii="Arial" w:hAnsi="Arial" w:cs="Arial"/>
-          <w:lang w:val="es-MX"/>
-        </w:rPr>
-      </w:pPr>
-    </w:p>
-    <w:p>
-      <w:pPr>
-        <w:pStyle w:val="Prrafodelista"/>
-        <w:ind w:left="1068" w:firstLine="0"/>
-        <w:rPr>
-          <w:rFonts w:ascii="Arial" w:hAnsi="Arial" w:cs="Arial"/>
-          <w:lang w:val="es-MX"/>
-        </w:rPr>
-      </w:pPr>
-    </w:p>
-    <w:p>
-      <w:pPr>
-        <w:pStyle w:val="Prrafodelista"/>
-        <w:ind w:left="1068" w:firstLine="0"/>
-        <w:rPr>
-          <w:rFonts w:ascii="Arial" w:hAnsi="Arial" w:cs="Arial"/>
-          <w:lang w:val="es-MX"/>
-        </w:rPr>
-      </w:pPr>
-    </w:p>
-    <w:p>
-      <w:pPr>
-        <w:pStyle w:val="Prrafodelista"/>
-        <w:ind w:left="1068" w:firstLine="0"/>
-        <w:rPr>
-          <w:rFonts w:ascii="Arial" w:hAnsi="Arial" w:cs="Arial"/>
-          <w:lang w:val="es-MX"/>
-        </w:rPr>
-      </w:pPr>
-    </w:p>
-    <w:p>
-      <w:pPr>
-        <w:pStyle w:val="Prrafodelista"/>
-        <w:ind w:left="1068" w:firstLine="0"/>
+        <w:ind w:firstLine="0"/>
+        <w:rPr>
+          <w:rFonts w:ascii="Arial" w:hAnsi="Arial" w:cs="Arial"/>
+          <w:b/>
+          <w:bCs/>
+          <w:lang w:val="es-MX"/>
+        </w:rPr>
+      </w:pPr>
+    </w:p>
+    <w:p>
+      <w:pPr>
+        <w:ind w:firstLine="0"/>
         <w:jc w:val="center"/>
         <w:rPr>
           <w:rFonts w:ascii="Arial" w:hAnsi="Arial" w:cs="Arial"/>
@@ -1081,7 +1013,6 @@
           <w:bCs/>
           <w:lang w:val="es-MX"/>
         </w:rPr>
-        <w:lastRenderedPageBreak/>
         <w:t>BITACORA</w:t>
       </w:r>
     </w:p>
@@ -1230,6 +1161,7 @@
           <w:bCs/>
           <w:lang w:val="es-MX"/>
         </w:rPr>
+        <w:lastRenderedPageBreak/>
         <w:t>PENDIENTE</w:t>
       </w:r>
       <w:r>
@@ -1341,6 +1273,125 @@
         </w:rPr>
         <w:t>Se aplico cierta lógica en base a los niveles de cada una de las barras, donde, por ejemplo, un poco energía sube tanto el hambre como el estrés.</w:t>
       </w:r>
+    </w:p>
+    <w:p>
+      <w:pPr>
+        <w:pStyle w:val="Prrafodelista"/>
+        <w:numPr>
+          <w:ilvl w:val="0"/>
+          <w:numId w:val="4"/>
+        </w:numPr>
+        <w:rPr>
+          <w:rFonts w:ascii="Arial" w:hAnsi="Arial" w:cs="Arial"/>
+          <w:b/>
+          <w:bCs/>
+          <w:lang w:val="es-MX"/>
+        </w:rPr>
+      </w:pPr>
+      <w:r>
+        <w:rPr>
+          <w:rFonts w:ascii="Arial" w:hAnsi="Arial" w:cs="Arial"/>
+          <w:b/>
+          <w:bCs/>
+          <w:lang w:val="es-MX"/>
+        </w:rPr>
+        <w:t>Día 4 // 23 de marzo</w:t>
+      </w:r>
+    </w:p>
+    <w:p>
+      <w:pPr>
+        <w:pStyle w:val="Prrafodelista"/>
+        <w:numPr>
+          <w:ilvl w:val="1"/>
+          <w:numId w:val="4"/>
+        </w:numPr>
+        <w:rPr>
+          <w:rFonts w:ascii="Arial" w:hAnsi="Arial" w:cs="Arial"/>
+          <w:b/>
+          <w:bCs/>
+          <w:lang w:val="es-MX"/>
+        </w:rPr>
+      </w:pPr>
+      <w:r>
+        <w:rPr>
+          <w:rFonts w:ascii="Arial" w:hAnsi="Arial" w:cs="Arial"/>
+          <w:lang w:val="es-MX"/>
+        </w:rPr>
+        <w:t>Se individualizaron cada una de las sillas para simplificar la futura función de sentarse.</w:t>
+      </w:r>
+    </w:p>
+    <w:p>
+      <w:pPr>
+        <w:pStyle w:val="Prrafodelista"/>
+        <w:numPr>
+          <w:ilvl w:val="1"/>
+          <w:numId w:val="4"/>
+        </w:numPr>
+        <w:rPr>
+          <w:rFonts w:ascii="Arial" w:hAnsi="Arial" w:cs="Arial"/>
+          <w:b/>
+          <w:bCs/>
+          <w:lang w:val="es-MX"/>
+        </w:rPr>
+      </w:pPr>
+      <w:r>
+        <w:rPr>
+          <w:rFonts w:ascii="Arial" w:hAnsi="Arial" w:cs="Arial"/>
+          <w:lang w:val="es-MX"/>
+        </w:rPr>
+        <w:t>Se desarrollaron 2 métodos, uno para el recorrido entre estaciones y otro para cuando este en una estación, ya que algunas funciones se desbloquean/bloquean dependiendo la situación</w:t>
+      </w:r>
+      <w:r>
+        <w:rPr>
+          <w:rFonts w:ascii="Arial" w:hAnsi="Arial" w:cs="Arial"/>
+          <w:lang w:val="es-MX"/>
+        </w:rPr>
+        <w:t xml:space="preserve"> y también sirve para el conteo de niveles, ya que cada vuelta del tren cuenta como 1 día (1 nivel)</w:t>
+      </w:r>
+      <w:r>
+        <w:rPr>
+          <w:rFonts w:ascii="Arial" w:hAnsi="Arial" w:cs="Arial"/>
+          <w:lang w:val="es-MX"/>
+        </w:rPr>
+        <w:t>.</w:t>
+      </w:r>
+    </w:p>
+    <w:p>
+      <w:pPr>
+        <w:pStyle w:val="Prrafodelista"/>
+        <w:numPr>
+          <w:ilvl w:val="1"/>
+          <w:numId w:val="4"/>
+        </w:numPr>
+        <w:rPr>
+          <w:rFonts w:ascii="Arial" w:hAnsi="Arial" w:cs="Arial"/>
+          <w:b/>
+          <w:bCs/>
+          <w:lang w:val="es-MX"/>
+        </w:rPr>
+      </w:pPr>
+      <w:r>
+        <w:rPr>
+          <w:rFonts w:ascii="Arial" w:hAnsi="Arial" w:cs="Arial"/>
+          <w:lang w:val="es-MX"/>
+        </w:rPr>
+        <w:t>La parte de comida quedo lista en un 99%, si hay errores o fallas en cuanto a la lógica se realizaran posteriormente. Se añadieron 2 botones, uno para comprar y otro para comer, los dos con sus respectivas consecuencias aplicadas.</w:t>
+      </w:r>
+    </w:p>
+    <w:p>
+      <w:pPr>
+        <w:pStyle w:val="Prrafodelista"/>
+        <w:numPr>
+          <w:ilvl w:val="1"/>
+          <w:numId w:val="4"/>
+        </w:numPr>
+        <w:rPr>
+          <w:rFonts w:ascii="Arial" w:hAnsi="Arial" w:cs="Arial"/>
+          <w:b/>
+          <w:bCs/>
+          <w:lang w:val="es-MX"/>
+        </w:rPr>
+      </w:pPr>
     </w:p>
     <w:p>
       <w:pPr>

</xml_diff>